<commit_message>
added function for doing generating characters, and generating text.
    ADDED:
      added charGenerate() and nameGenerate().
        charGenerate() generate char according to specified mode. (I didn't decide what to use as default)
          It also support to generate space too.
        nameGenerate() generate string according to stringLength. By calling charGenerate();
</commit_message>
<xml_diff>
--- a/report_table/randomScopeAlgorithm.docx
+++ b/report_table/randomScopeAlgorithm.docx
@@ -102,6 +102,49 @@
       </w:pPr>
       <w:r>
         <w:t>Using bit shift. (Shift left if it too less, Shift right if it too much.)</w:t>
+      </w:r>
+    </w:p>
+    <w:p/>
+    <w:p>
+      <w:proofErr w:type="spellStart"/>
+      <w:proofErr w:type="gramStart"/>
+      <w:r>
+        <w:t>randomScope</w:t>
+      </w:r>
+      <w:proofErr w:type="spellEnd"/>
+      <w:r>
+        <w:t>(</w:t>
+      </w:r>
+      <w:proofErr w:type="gramEnd"/>
+      <w:r>
+        <w:t>) it should be good if it can get as how much do you want from now</w:t>
+      </w:r>
+    </w:p>
+    <w:p/>
+    <w:p>
+      <w:r>
+        <w:t xml:space="preserve">like (20, 10) it means from 20, </w:t>
+      </w:r>
+      <w:proofErr w:type="gramStart"/>
+      <w:r>
+        <w:t>count up</w:t>
+      </w:r>
+      <w:proofErr w:type="gramEnd"/>
+      <w:r>
+        <w:t xml:space="preserve"> for 10. It will be same as </w:t>
+      </w:r>
+      <w:proofErr w:type="spellStart"/>
+      <w:proofErr w:type="gramStart"/>
+      <w:r>
+        <w:t>randomScope</w:t>
+      </w:r>
+      <w:proofErr w:type="spellEnd"/>
+      <w:r>
+        <w:t>(</w:t>
+      </w:r>
+      <w:proofErr w:type="gramEnd"/>
+      <w:r>
+        <w:t>20, 29)</w:t>
       </w:r>
     </w:p>
     <w:sectPr>

</xml_diff>